<commit_message>
Update Diagram & GDD
-Update Diagram
-Update Game Design Documnet
</commit_message>
<xml_diff>
--- a/Document/GameDesignDocument/GameDesignDocument_RLGame.docx
+++ b/Document/GameDesignDocument/GameDesignDocument_RLGame.docx
@@ -1546,6 +1546,7 @@
           <w:szCs w:val="32"/>
         </w:rPr>
       </w:pPr>
+      <w:bookmarkStart w:id="0" w:name="_GoBack"/>
       <w:r>
         <w:rPr>
           <w:rFonts w:ascii="TH SarabunPSK" w:eastAsia="TH SarabunPSK" w:hAnsi="TH SarabunPSK" w:cs="TH SarabunPSK"/>
@@ -1558,6 +1559,7 @@
         <w:t>Level Design</w:t>
       </w:r>
     </w:p>
+    <w:bookmarkEnd w:id="0"/>
     <w:p>
       <w:pPr>
         <w:pStyle w:val="a5"/>
@@ -2149,7 +2151,7 @@
           <w:sz w:val="32"/>
           <w:szCs w:val="32"/>
         </w:rPr>
-        <w:t>Enemy &amp; NPC</w:t>
+        <w:t xml:space="preserve">Enemy </w:t>
       </w:r>
     </w:p>
     <w:p>
@@ -2159,6 +2161,7 @@
           <w:rFonts w:ascii="TH SarabunPSK" w:eastAsia="TH SarabunPSK" w:hAnsi="TH SarabunPSK" w:cs="TH SarabunPSK"/>
           <w:sz w:val="32"/>
           <w:szCs w:val="32"/>
+          <w:lang w:bidi="th-TH"/>
         </w:rPr>
       </w:pPr>
       <w:r>
@@ -2179,125 +2182,47 @@
           <w:cs/>
           <w:lang w:bidi="th-TH"/>
         </w:rPr>
-        <w:t xml:space="preserve">และ </w:t>
-      </w:r>
-      <w:r>
-        <w:rPr>
-          <w:rFonts w:ascii="TH SarabunPSK" w:eastAsia="TH SarabunPSK" w:hAnsi="TH SarabunPSK" w:cs="TH SarabunPSK"/>
-          <w:sz w:val="32"/>
-          <w:szCs w:val="32"/>
-        </w:rPr>
-        <w:t xml:space="preserve">NPC </w:t>
-      </w:r>
-      <w:r>
-        <w:rPr>
-          <w:rFonts w:ascii="TH SarabunPSK" w:eastAsia="TH SarabunPSK" w:hAnsi="TH SarabunPSK" w:cs="TH SarabunPSK"/>
-          <w:sz w:val="32"/>
-          <w:szCs w:val="32"/>
-          <w:cs/>
-          <w:lang w:bidi="th-TH"/>
-        </w:rPr>
-        <w:t>ที่สามรถเคลื่อนที่ได้</w:t>
-      </w:r>
-      <w:r>
-        <w:rPr>
-          <w:rFonts w:ascii="TH SarabunPSK" w:eastAsia="TH SarabunPSK" w:hAnsi="TH SarabunPSK" w:cs="TH SarabunPSK"/>
-          <w:sz w:val="32"/>
-          <w:szCs w:val="32"/>
-          <w:cs/>
-          <w:lang w:bidi="th-TH"/>
-        </w:rPr>
-        <w:t xml:space="preserve">ต่าง ๆ ของเราจะใช้ </w:t>
-      </w:r>
-      <w:r>
-        <w:rPr>
-          <w:rFonts w:ascii="TH SarabunPSK" w:eastAsia="TH SarabunPSK" w:hAnsi="TH SarabunPSK" w:cs="TH SarabunPSK"/>
-          <w:sz w:val="32"/>
-          <w:szCs w:val="32"/>
-        </w:rPr>
-        <w:t xml:space="preserve">AI </w:t>
-      </w:r>
-      <w:r>
-        <w:rPr>
-          <w:rFonts w:ascii="TH SarabunPSK" w:eastAsia="TH SarabunPSK" w:hAnsi="TH SarabunPSK" w:cs="TH SarabunPSK"/>
-          <w:sz w:val="32"/>
-          <w:szCs w:val="32"/>
-          <w:cs/>
-          <w:lang w:bidi="th-TH"/>
-        </w:rPr>
-        <w:t>เข้ามาช่วยในการคำนวณระยะทางโดย</w:t>
-      </w:r>
-      <w:r>
-        <w:tab/>
-      </w:r>
-      <w:r>
-        <w:rPr>
-          <w:rFonts w:ascii="TH SarabunPSK" w:eastAsia="TH SarabunPSK" w:hAnsi="TH SarabunPSK" w:cs="TH SarabunPSK"/>
-          <w:sz w:val="32"/>
-          <w:szCs w:val="32"/>
-          <w:cs/>
-          <w:lang w:bidi="th-TH"/>
-        </w:rPr>
-        <w:t xml:space="preserve">เทคนิคที่จะนำมาใช้มีชื่อว่า </w:t>
-      </w:r>
-      <w:r>
-        <w:rPr>
-          <w:rFonts w:ascii="TH SarabunPSK" w:eastAsia="TH SarabunPSK" w:hAnsi="TH SarabunPSK" w:cs="TH SarabunPSK"/>
-          <w:sz w:val="32"/>
-          <w:szCs w:val="32"/>
-        </w:rPr>
-        <w:t>A*</w:t>
-      </w:r>
-      <w:r>
-        <w:rPr>
-          <w:rFonts w:ascii="TH SarabunPSK" w:eastAsia="TH SarabunPSK" w:hAnsi="TH SarabunPSK" w:cs="TH SarabunPSK"/>
-          <w:sz w:val="32"/>
-          <w:szCs w:val="32"/>
+        <w:t>ที่เราออกแ</w:t>
+      </w:r>
+      <w:r>
+        <w:rPr>
+          <w:rFonts w:ascii="TH SarabunPSK" w:eastAsia="TH SarabunPSK" w:hAnsi="TH SarabunPSK" w:cs="TH SarabunPSK"/>
+          <w:sz w:val="32"/>
+          <w:szCs w:val="32"/>
+          <w:cs/>
+          <w:lang w:bidi="th-TH"/>
+        </w:rPr>
+        <w:t>บบไว้</w:t>
+      </w:r>
+      <w:r>
+        <w:rPr>
+          <w:rFonts w:ascii="TH SarabunPSK" w:eastAsia="TH SarabunPSK" w:hAnsi="TH SarabunPSK" w:cs="TH SarabunPSK"/>
+          <w:sz w:val="32"/>
+          <w:szCs w:val="32"/>
+          <w:cs/>
+          <w:lang w:bidi="th-TH"/>
+        </w:rPr>
+        <w:t>จะ</w:t>
+      </w:r>
+      <w:r>
+        <w:rPr>
+          <w:rFonts w:ascii="TH SarabunPSK" w:eastAsia="TH SarabunPSK" w:hAnsi="TH SarabunPSK" w:cs="TH SarabunPSK" w:hint="cs"/>
+          <w:sz w:val="32"/>
+          <w:szCs w:val="32"/>
+          <w:cs/>
+          <w:lang w:bidi="th-TH"/>
+        </w:rPr>
+        <w:t>แบ่งเป็น</w:t>
+      </w:r>
+      <w:r>
+        <w:rPr>
+          <w:rFonts w:ascii="TH SarabunPSK" w:eastAsia="TH SarabunPSK" w:hAnsi="TH SarabunPSK" w:cs="TH SarabunPSK"/>
+          <w:sz w:val="32"/>
+          <w:szCs w:val="32"/>
+          <w:cs/>
+          <w:lang w:bidi="th-TH"/>
         </w:rPr>
         <w:t xml:space="preserve"> </w:t>
-      </w:r>
-      <w:r>
-        <w:rPr>
-          <w:rFonts w:ascii="TH SarabunPSK" w:eastAsia="TH SarabunPSK" w:hAnsi="TH SarabunPSK" w:cs="TH SarabunPSK"/>
-          <w:sz w:val="32"/>
-          <w:szCs w:val="32"/>
-          <w:cs/>
-          <w:lang w:bidi="th-TH"/>
-        </w:rPr>
-        <w:t>โดยเทคนิคนี้จะเข้ามาช่วยในเรื่องการหาระยะทางที่ใกล้ที่สุด ซึ่งศัตรูที่เรา</w:t>
-      </w:r>
-      <w:r>
-        <w:tab/>
-      </w:r>
-      <w:r>
-        <w:rPr>
-          <w:rFonts w:ascii="TH SarabunPSK" w:eastAsia="TH SarabunPSK" w:hAnsi="TH SarabunPSK" w:cs="TH SarabunPSK"/>
-          <w:sz w:val="32"/>
-          <w:szCs w:val="32"/>
-          <w:cs/>
-          <w:lang w:bidi="th-TH"/>
-        </w:rPr>
-        <w:t>ออกแ</w:t>
-      </w:r>
-      <w:r>
-        <w:rPr>
-          <w:rFonts w:ascii="TH SarabunPSK" w:eastAsia="TH SarabunPSK" w:hAnsi="TH SarabunPSK" w:cs="TH SarabunPSK"/>
-          <w:sz w:val="32"/>
-          <w:szCs w:val="32"/>
-          <w:cs/>
-          <w:lang w:bidi="th-TH"/>
-        </w:rPr>
-        <w:t>บบไว้</w:t>
-      </w:r>
-      <w:r>
-        <w:rPr>
-          <w:rFonts w:ascii="TH SarabunPSK" w:eastAsia="TH SarabunPSK" w:hAnsi="TH SarabunPSK" w:cs="TH SarabunPSK"/>
-          <w:sz w:val="32"/>
-          <w:szCs w:val="32"/>
-          <w:cs/>
-          <w:lang w:bidi="th-TH"/>
-        </w:rPr>
-        <w:t xml:space="preserve">จะมี </w:t>
       </w:r>
       <w:r>
         <w:rPr>
@@ -3054,7 +2979,7 @@
           <w:numId w:val="7"/>
         </w:numPr>
         <w:rPr>
-          <w:rFonts w:ascii="TH SarabunPSK" w:eastAsia="TH SarabunPSK" w:hAnsi="TH SarabunPSK" w:cs="TH SarabunPSK" w:hint="cs"/>
+          <w:rFonts w:ascii="TH SarabunPSK" w:eastAsia="TH SarabunPSK" w:hAnsi="TH SarabunPSK" w:cs="TH SarabunPSK"/>
           <w:sz w:val="32"/>
           <w:szCs w:val="32"/>
         </w:rPr>
@@ -3164,7 +3089,7 @@
           <w:numId w:val="9"/>
         </w:numPr>
         <w:rPr>
-          <w:rFonts w:ascii="TH SarabunPSK" w:eastAsia="TH SarabunPSK" w:hAnsi="TH SarabunPSK" w:cs="TH SarabunPSK" w:hint="cs"/>
+          <w:rFonts w:ascii="TH SarabunPSK" w:eastAsia="TH SarabunPSK" w:hAnsi="TH SarabunPSK" w:cs="TH SarabunPSK"/>
           <w:sz w:val="32"/>
           <w:szCs w:val="32"/>
           <w:lang w:bidi="th-TH"/>
@@ -3201,7 +3126,7 @@
           <w:numId w:val="9"/>
         </w:numPr>
         <w:rPr>
-          <w:rFonts w:ascii="TH SarabunPSK" w:eastAsia="TH SarabunPSK" w:hAnsi="TH SarabunPSK" w:cs="TH SarabunPSK" w:hint="cs"/>
+          <w:rFonts w:ascii="TH SarabunPSK" w:eastAsia="TH SarabunPSK" w:hAnsi="TH SarabunPSK" w:cs="TH SarabunPSK"/>
           <w:sz w:val="32"/>
           <w:szCs w:val="32"/>
           <w:lang w:bidi="th-TH"/>
@@ -3248,7 +3173,7 @@
           <w:numId w:val="9"/>
         </w:numPr>
         <w:rPr>
-          <w:rFonts w:ascii="TH SarabunPSK" w:eastAsia="TH SarabunPSK" w:hAnsi="TH SarabunPSK" w:cs="TH SarabunPSK" w:hint="cs"/>
+          <w:rFonts w:ascii="TH SarabunPSK" w:eastAsia="TH SarabunPSK" w:hAnsi="TH SarabunPSK" w:cs="TH SarabunPSK"/>
           <w:sz w:val="32"/>
           <w:szCs w:val="32"/>
           <w:cs/>
@@ -3332,92 +3257,221 @@
       <w:pPr>
         <w:ind w:left="270" w:firstLine="450"/>
         <w:rPr>
+          <w:rFonts w:ascii="TH SarabunPSK" w:eastAsia="TH SarabunPSK" w:hAnsi="TH SarabunPSK" w:cs="TH SarabunPSK"/>
+          <w:sz w:val="32"/>
+          <w:szCs w:val="32"/>
+          <w:lang w:bidi="th-TH"/>
+        </w:rPr>
+      </w:pPr>
+      <w:r>
+        <w:rPr>
+          <w:rFonts w:ascii="TH SarabunPSK" w:eastAsia="TH SarabunPSK" w:hAnsi="TH SarabunPSK" w:cs="TH SarabunPSK"/>
+          <w:sz w:val="32"/>
+          <w:szCs w:val="32"/>
+          <w:cs/>
+          <w:lang w:bidi="th-TH"/>
+        </w:rPr>
+        <w:t xml:space="preserve">ตัวเกมจะมีหน้าจอหลักๆ </w:t>
+      </w:r>
+      <w:r>
+        <w:rPr>
+          <w:rFonts w:ascii="TH SarabunPSK" w:eastAsia="TH SarabunPSK" w:hAnsi="TH SarabunPSK" w:cs="TH SarabunPSK"/>
+          <w:sz w:val="32"/>
+          <w:szCs w:val="32"/>
+        </w:rPr>
+        <w:t xml:space="preserve">3 </w:t>
+      </w:r>
+      <w:r>
+        <w:rPr>
+          <w:rFonts w:ascii="TH SarabunPSK" w:eastAsia="TH SarabunPSK" w:hAnsi="TH SarabunPSK" w:cs="TH SarabunPSK"/>
+          <w:sz w:val="32"/>
+          <w:szCs w:val="32"/>
+          <w:cs/>
+          <w:lang w:bidi="th-TH"/>
+        </w:rPr>
+        <w:t xml:space="preserve">หน้าจอ </w:t>
+      </w:r>
+      <w:r>
+        <w:rPr>
+          <w:rFonts w:ascii="TH SarabunPSK" w:eastAsia="TH SarabunPSK" w:hAnsi="TH SarabunPSK" w:cs="TH SarabunPSK"/>
+          <w:sz w:val="32"/>
+          <w:szCs w:val="32"/>
+          <w:cs/>
+          <w:lang w:bidi="th-TH"/>
+        </w:rPr>
+        <w:t xml:space="preserve">ได้แก่ </w:t>
+      </w:r>
+      <w:r>
+        <w:rPr>
+          <w:rFonts w:ascii="TH SarabunPSK" w:eastAsia="TH SarabunPSK" w:hAnsi="TH SarabunPSK" w:cs="TH SarabunPSK"/>
+          <w:sz w:val="32"/>
+          <w:szCs w:val="32"/>
+        </w:rPr>
+        <w:t xml:space="preserve">Title </w:t>
+      </w:r>
+      <w:r>
+        <w:rPr>
+          <w:rFonts w:ascii="TH SarabunPSK" w:eastAsia="TH SarabunPSK" w:hAnsi="TH SarabunPSK" w:cs="TH SarabunPSK"/>
+          <w:sz w:val="32"/>
+          <w:szCs w:val="32"/>
+        </w:rPr>
+        <w:t>Screen,</w:t>
+      </w:r>
+      <w:r>
+        <w:rPr>
+          <w:rFonts w:ascii="TH SarabunPSK" w:eastAsia="TH SarabunPSK" w:hAnsi="TH SarabunPSK" w:cs="TH SarabunPSK"/>
+          <w:sz w:val="32"/>
+          <w:szCs w:val="32"/>
+        </w:rPr>
+        <w:t xml:space="preserve"> Lobby(</w:t>
+      </w:r>
+      <w:r>
+        <w:rPr>
+          <w:rFonts w:ascii="TH SarabunPSK" w:eastAsia="TH SarabunPSK" w:hAnsi="TH SarabunPSK" w:cs="TH SarabunPSK"/>
+          <w:sz w:val="32"/>
+          <w:szCs w:val="32"/>
+          <w:cs/>
+          <w:lang w:bidi="th-TH"/>
+        </w:rPr>
+        <w:t>เมืองหลัก</w:t>
+      </w:r>
+      <w:r>
+        <w:rPr>
+          <w:rFonts w:ascii="TH SarabunPSK" w:eastAsia="TH SarabunPSK" w:hAnsi="TH SarabunPSK" w:cs="TH SarabunPSK"/>
+          <w:sz w:val="32"/>
+          <w:szCs w:val="32"/>
+        </w:rPr>
+        <w:t xml:space="preserve">) </w:t>
+      </w:r>
+      <w:r>
+        <w:rPr>
+          <w:rFonts w:ascii="TH SarabunPSK" w:eastAsia="TH SarabunPSK" w:hAnsi="TH SarabunPSK" w:cs="TH SarabunPSK"/>
+          <w:sz w:val="32"/>
+          <w:szCs w:val="32"/>
+          <w:cs/>
+          <w:lang w:bidi="th-TH"/>
+        </w:rPr>
+        <w:t xml:space="preserve">และ </w:t>
+      </w:r>
+      <w:r>
+        <w:rPr>
+          <w:rFonts w:ascii="TH SarabunPSK" w:eastAsia="TH SarabunPSK" w:hAnsi="TH SarabunPSK" w:cs="TH SarabunPSK"/>
+          <w:sz w:val="32"/>
+          <w:szCs w:val="32"/>
+        </w:rPr>
+        <w:t>Dungeon(</w:t>
+      </w:r>
+      <w:r>
+        <w:rPr>
+          <w:rFonts w:ascii="TH SarabunPSK" w:eastAsia="TH SarabunPSK" w:hAnsi="TH SarabunPSK" w:cs="TH SarabunPSK"/>
+          <w:sz w:val="32"/>
+          <w:szCs w:val="32"/>
+          <w:cs/>
+          <w:lang w:bidi="th-TH"/>
+        </w:rPr>
+        <w:t>ใน</w:t>
+      </w:r>
+      <w:r>
+        <w:rPr>
+          <w:rFonts w:ascii="TH SarabunPSK" w:eastAsia="TH SarabunPSK" w:hAnsi="TH SarabunPSK" w:cs="TH SarabunPSK"/>
+          <w:sz w:val="32"/>
+          <w:szCs w:val="32"/>
+          <w:cs/>
+          <w:lang w:bidi="th-TH"/>
+        </w:rPr>
+        <w:t>หอคอย</w:t>
+      </w:r>
+      <w:r>
+        <w:rPr>
+          <w:rFonts w:ascii="TH SarabunPSK" w:eastAsia="TH SarabunPSK" w:hAnsi="TH SarabunPSK" w:cs="TH SarabunPSK"/>
+          <w:sz w:val="32"/>
+          <w:szCs w:val="32"/>
+        </w:rPr>
+        <w:t xml:space="preserve">) </w:t>
+      </w:r>
+      <w:r>
+        <w:rPr>
+          <w:rFonts w:ascii="TH SarabunPSK" w:eastAsia="TH SarabunPSK" w:hAnsi="TH SarabunPSK" w:cs="TH SarabunPSK"/>
+          <w:sz w:val="32"/>
+          <w:szCs w:val="32"/>
+          <w:cs/>
+          <w:lang w:bidi="th-TH"/>
+        </w:rPr>
+        <w:t>โดยแต่ละหน้าจอ</w:t>
+      </w:r>
+      <w:r>
+        <w:rPr>
+          <w:rFonts w:ascii="TH SarabunPSK" w:eastAsia="TH SarabunPSK" w:hAnsi="TH SarabunPSK" w:cs="TH SarabunPSK"/>
+          <w:sz w:val="32"/>
+          <w:szCs w:val="32"/>
+          <w:cs/>
+          <w:lang w:bidi="th-TH"/>
+        </w:rPr>
+        <w:t xml:space="preserve">หลักจะมีหน้า </w:t>
+      </w:r>
+      <w:r>
+        <w:rPr>
+          <w:rFonts w:ascii="TH SarabunPSK" w:eastAsia="TH SarabunPSK" w:hAnsi="TH SarabunPSK" w:cs="TH SarabunPSK"/>
+          <w:sz w:val="32"/>
+          <w:szCs w:val="32"/>
+        </w:rPr>
+        <w:t xml:space="preserve">UI </w:t>
+      </w:r>
+      <w:r>
+        <w:rPr>
+          <w:rFonts w:ascii="TH SarabunPSK" w:eastAsia="TH SarabunPSK" w:hAnsi="TH SarabunPSK" w:cs="TH SarabunPSK"/>
+          <w:sz w:val="32"/>
+          <w:szCs w:val="32"/>
+          <w:cs/>
+          <w:lang w:bidi="th-TH"/>
+        </w:rPr>
+        <w:t>ต่างๆที่ผู้เล่นสามารถเข้าถึงได้ต่างกัน</w:t>
+      </w:r>
+      <w:r>
+        <w:rPr>
+          <w:rFonts w:ascii="TH SarabunPSK" w:eastAsia="TH SarabunPSK" w:hAnsi="TH SarabunPSK" w:cs="TH SarabunPSK"/>
+          <w:sz w:val="32"/>
+          <w:szCs w:val="32"/>
+        </w:rPr>
+        <w:t xml:space="preserve"> </w:t>
+      </w:r>
+    </w:p>
+    <w:p>
+      <w:pPr>
+        <w:ind w:firstLine="270"/>
+        <w:rPr>
+          <w:rFonts w:ascii="TH SarabunPSK" w:eastAsia="TH SarabunPSK" w:hAnsi="TH SarabunPSK" w:cs="TH SarabunPSK"/>
+          <w:sz w:val="32"/>
+          <w:szCs w:val="32"/>
+          <w:lang w:bidi="th-TH"/>
+        </w:rPr>
+      </w:pPr>
+      <w:r>
+        <w:rPr>
+          <w:rFonts w:ascii="TH SarabunPSK" w:eastAsia="TH SarabunPSK" w:hAnsi="TH SarabunPSK" w:cs="TH SarabunPSK"/>
+          <w:sz w:val="32"/>
+          <w:szCs w:val="32"/>
+        </w:rPr>
+        <w:t xml:space="preserve">Use Case Diagram </w:t>
+      </w:r>
+      <w:r>
+        <w:rPr>
           <w:rFonts w:ascii="TH SarabunPSK" w:eastAsia="TH SarabunPSK" w:hAnsi="TH SarabunPSK" w:cs="TH SarabunPSK" w:hint="cs"/>
           <w:sz w:val="32"/>
           <w:szCs w:val="32"/>
           <w:cs/>
           <w:lang w:bidi="th-TH"/>
         </w:rPr>
-      </w:pPr>
-      <w:r>
-        <w:rPr>
-          <w:rFonts w:ascii="TH SarabunPSK" w:eastAsia="TH SarabunPSK" w:hAnsi="TH SarabunPSK" w:cs="TH SarabunPSK"/>
-          <w:sz w:val="32"/>
-          <w:szCs w:val="32"/>
-          <w:cs/>
-          <w:lang w:bidi="th-TH"/>
-        </w:rPr>
-        <w:t xml:space="preserve">ตัวเกมจะมีหน้าจอหลักๆ </w:t>
-      </w:r>
-      <w:r>
-        <w:rPr>
-          <w:rFonts w:ascii="TH SarabunPSK" w:eastAsia="TH SarabunPSK" w:hAnsi="TH SarabunPSK" w:cs="TH SarabunPSK"/>
-          <w:sz w:val="32"/>
-          <w:szCs w:val="32"/>
-        </w:rPr>
-        <w:t xml:space="preserve">3 </w:t>
-      </w:r>
-      <w:r>
-        <w:rPr>
-          <w:rFonts w:ascii="TH SarabunPSK" w:eastAsia="TH SarabunPSK" w:hAnsi="TH SarabunPSK" w:cs="TH SarabunPSK"/>
-          <w:sz w:val="32"/>
-          <w:szCs w:val="32"/>
-          <w:cs/>
-          <w:lang w:bidi="th-TH"/>
-        </w:rPr>
-        <w:t xml:space="preserve">หน้าจอ </w:t>
-      </w:r>
-      <w:r>
-        <w:rPr>
-          <w:rFonts w:ascii="TH SarabunPSK" w:eastAsia="TH SarabunPSK" w:hAnsi="TH SarabunPSK" w:cs="TH SarabunPSK"/>
-          <w:sz w:val="32"/>
-          <w:szCs w:val="32"/>
-          <w:cs/>
-          <w:lang w:bidi="th-TH"/>
-        </w:rPr>
-        <w:t xml:space="preserve">ได้แก่ </w:t>
-      </w:r>
-      <w:r>
-        <w:rPr>
-          <w:rFonts w:ascii="TH SarabunPSK" w:eastAsia="TH SarabunPSK" w:hAnsi="TH SarabunPSK" w:cs="TH SarabunPSK"/>
-          <w:sz w:val="32"/>
-          <w:szCs w:val="32"/>
-        </w:rPr>
-        <w:t xml:space="preserve">Title </w:t>
-      </w:r>
-      <w:r>
-        <w:rPr>
-          <w:rFonts w:ascii="TH SarabunPSK" w:eastAsia="TH SarabunPSK" w:hAnsi="TH SarabunPSK" w:cs="TH SarabunPSK"/>
-          <w:sz w:val="32"/>
-          <w:szCs w:val="32"/>
-        </w:rPr>
-        <w:t>Screen,</w:t>
-      </w:r>
-      <w:r>
-        <w:rPr>
-          <w:rFonts w:ascii="TH SarabunPSK" w:eastAsia="TH SarabunPSK" w:hAnsi="TH SarabunPSK" w:cs="TH SarabunPSK"/>
-          <w:sz w:val="32"/>
-          <w:szCs w:val="32"/>
-        </w:rPr>
-        <w:t xml:space="preserve"> Lobby(</w:t>
-      </w:r>
-      <w:r>
-        <w:rPr>
-          <w:rFonts w:ascii="TH SarabunPSK" w:eastAsia="TH SarabunPSK" w:hAnsi="TH SarabunPSK" w:cs="TH SarabunPSK"/>
-          <w:sz w:val="32"/>
-          <w:szCs w:val="32"/>
-          <w:cs/>
-          <w:lang w:bidi="th-TH"/>
-        </w:rPr>
-        <w:t>เมืองหลัก</w:t>
-      </w:r>
-      <w:r>
-        <w:rPr>
-          <w:rFonts w:ascii="TH SarabunPSK" w:eastAsia="TH SarabunPSK" w:hAnsi="TH SarabunPSK" w:cs="TH SarabunPSK"/>
-          <w:sz w:val="32"/>
-          <w:szCs w:val="32"/>
-        </w:rPr>
-        <w:t xml:space="preserve">) </w:t>
+        <w:t xml:space="preserve">ของ 3 หน้าจอหลัก ได้แก่ </w:t>
+      </w:r>
+      <w:r>
+        <w:rPr>
+          <w:rFonts w:ascii="TH SarabunPSK" w:eastAsia="TH SarabunPSK" w:hAnsi="TH SarabunPSK" w:cs="TH SarabunPSK"/>
+          <w:sz w:val="32"/>
+          <w:szCs w:val="32"/>
+          <w:lang w:bidi="th-TH"/>
+        </w:rPr>
+        <w:t xml:space="preserve">Title Screen, Lobby </w:t>
       </w:r>
       <w:r>
         <w:rPr>
@@ -3429,6 +3483,7 @@
         </w:rPr>
         <w:t xml:space="preserve">และ </w:t>
       </w:r>
+      <w:proofErr w:type="gramStart"/>
       <w:r>
         <w:rPr>
           <w:rFonts w:ascii="TH SarabunPSK" w:eastAsia="TH SarabunPSK" w:hAnsi="TH SarabunPSK" w:cs="TH SarabunPSK"/>
@@ -3437,103 +3492,49 @@
         </w:rPr>
         <w:t>Dungeon(</w:t>
       </w:r>
-      <w:r>
-        <w:rPr>
-          <w:rFonts w:ascii="TH SarabunPSK" w:eastAsia="TH SarabunPSK" w:hAnsi="TH SarabunPSK" w:cs="TH SarabunPSK"/>
-          <w:sz w:val="32"/>
-          <w:szCs w:val="32"/>
-          <w:cs/>
-          <w:lang w:bidi="th-TH"/>
-        </w:rPr>
-        <w:t>ใน</w:t>
-      </w:r>
-      <w:r>
-        <w:rPr>
-          <w:rFonts w:ascii="TH SarabunPSK" w:eastAsia="TH SarabunPSK" w:hAnsi="TH SarabunPSK" w:cs="TH SarabunPSK"/>
-          <w:sz w:val="32"/>
-          <w:szCs w:val="32"/>
-          <w:cs/>
-          <w:lang w:bidi="th-TH"/>
-        </w:rPr>
-        <w:t>หอคอย</w:t>
-      </w:r>
-      <w:r>
-        <w:rPr>
-          <w:rFonts w:ascii="TH SarabunPSK" w:eastAsia="TH SarabunPSK" w:hAnsi="TH SarabunPSK" w:cs="TH SarabunPSK"/>
-          <w:sz w:val="32"/>
-          <w:szCs w:val="32"/>
-        </w:rPr>
-        <w:t xml:space="preserve">) </w:t>
-      </w:r>
-      <w:r>
-        <w:rPr>
-          <w:rFonts w:ascii="TH SarabunPSK" w:eastAsia="TH SarabunPSK" w:hAnsi="TH SarabunPSK" w:cs="TH SarabunPSK"/>
-          <w:sz w:val="32"/>
-          <w:szCs w:val="32"/>
-          <w:cs/>
-          <w:lang w:bidi="th-TH"/>
-        </w:rPr>
-        <w:t>โดยแต่ละหน้าจอ</w:t>
-      </w:r>
-      <w:r>
-        <w:rPr>
-          <w:rFonts w:ascii="TH SarabunPSK" w:eastAsia="TH SarabunPSK" w:hAnsi="TH SarabunPSK" w:cs="TH SarabunPSK"/>
-          <w:sz w:val="32"/>
-          <w:szCs w:val="32"/>
-          <w:cs/>
-          <w:lang w:bidi="th-TH"/>
-        </w:rPr>
-        <w:t xml:space="preserve">หลักจะมีหน้า </w:t>
-      </w:r>
-      <w:r>
-        <w:rPr>
-          <w:rFonts w:ascii="TH SarabunPSK" w:eastAsia="TH SarabunPSK" w:hAnsi="TH SarabunPSK" w:cs="TH SarabunPSK"/>
-          <w:sz w:val="32"/>
-          <w:szCs w:val="32"/>
-        </w:rPr>
-        <w:t xml:space="preserve">UI </w:t>
-      </w:r>
-      <w:r>
-        <w:rPr>
-          <w:rFonts w:ascii="TH SarabunPSK" w:eastAsia="TH SarabunPSK" w:hAnsi="TH SarabunPSK" w:cs="TH SarabunPSK"/>
-          <w:sz w:val="32"/>
-          <w:szCs w:val="32"/>
-          <w:cs/>
-          <w:lang w:bidi="th-TH"/>
-        </w:rPr>
-        <w:t>ต่างๆที่ผู้เล่นสามารถเข้าถึงได้ต่างกัน</w:t>
-      </w:r>
-      <w:r>
-        <w:rPr>
-          <w:rFonts w:ascii="TH SarabunPSK" w:eastAsia="TH SarabunPSK" w:hAnsi="TH SarabunPSK" w:cs="TH SarabunPSK"/>
-          <w:sz w:val="32"/>
-          <w:szCs w:val="32"/>
-        </w:rPr>
-        <w:t xml:space="preserve"> </w:t>
+      <w:proofErr w:type="gramEnd"/>
+      <w:r>
+        <w:rPr>
+          <w:rFonts w:ascii="TH SarabunPSK" w:eastAsia="TH SarabunPSK" w:hAnsi="TH SarabunPSK" w:cs="TH SarabunPSK"/>
+          <w:sz w:val="32"/>
+          <w:szCs w:val="32"/>
+          <w:cs/>
+          <w:lang w:bidi="th-TH"/>
+        </w:rPr>
+        <w:t>ในหอคอย</w:t>
+      </w:r>
+      <w:r>
+        <w:rPr>
+          <w:rFonts w:ascii="TH SarabunPSK" w:eastAsia="TH SarabunPSK" w:hAnsi="TH SarabunPSK" w:cs="TH SarabunPSK"/>
+          <w:sz w:val="32"/>
+          <w:szCs w:val="32"/>
+        </w:rPr>
+        <w:t>)</w:t>
       </w:r>
     </w:p>
     <w:p>
       <w:pPr>
         <w:jc w:val="center"/>
         <w:rPr>
-          <w:rFonts w:ascii="TH SarabunPSK" w:eastAsia="TH SarabunPSK" w:hAnsi="TH SarabunPSK" w:cs="TH SarabunPSK" w:hint="cs"/>
-          <w:sz w:val="32"/>
-          <w:szCs w:val="32"/>
-          <w:cs/>
-          <w:lang w:bidi="th-TH"/>
-        </w:rPr>
-      </w:pPr>
-      <w:r>
-        <w:rPr>
-          <w:rFonts w:ascii="TH SarabunPSK" w:eastAsia="TH SarabunPSK" w:hAnsi="TH SarabunPSK" w:cs="TH SarabunPSK"/>
-          <w:sz w:val="32"/>
-          <w:szCs w:val="32"/>
+          <w:rFonts w:ascii="TH SarabunPSK" w:eastAsia="TH SarabunPSK" w:hAnsi="TH SarabunPSK" w:cs="TH SarabunPSK"/>
+          <w:sz w:val="28"/>
+          <w:szCs w:val="28"/>
+          <w:lang w:bidi="th-TH"/>
+        </w:rPr>
+      </w:pPr>
+      <w:r>
+        <w:rPr>
+          <w:rFonts w:ascii="TH SarabunPSK" w:eastAsia="TH SarabunPSK" w:hAnsi="TH SarabunPSK" w:cs="TH SarabunPSK"/>
+          <w:noProof/>
+          <w:sz w:val="32"/>
+          <w:szCs w:val="32"/>
+          <w:lang w:bidi="th-TH"/>
         </w:rPr>
         <w:drawing>
-          <wp:inline distT="0" distB="0" distL="0" distR="0" wp14:anchorId="57306DB4" wp14:editId="10F5921C">
-            <wp:extent cx="5941173" cy="6178163"/>
-            <wp:effectExtent l="0" t="0" r="2540" b="0"/>
-            <wp:docPr id="1" name="รูปภาพ 1"/>
+          <wp:inline distT="0" distB="0" distL="0" distR="0" wp14:anchorId="21A2341B" wp14:editId="11B5CFE9">
+            <wp:extent cx="4118776" cy="3094362"/>
+            <wp:effectExtent l="0" t="0" r="0" b="0"/>
+            <wp:docPr id="2" name="รูปภาพ 2"/>
             <wp:cNvGraphicFramePr>
               <a:graphicFrameLocks xmlns:a="http://schemas.openxmlformats.org/drawingml/2006/main" noChangeAspect="1"/>
             </wp:cNvGraphicFramePr>
@@ -3544,27 +3545,20 @@
                     <pic:cNvPr id="0" name=""/>
                     <pic:cNvPicPr/>
                   </pic:nvPicPr>
-                  <pic:blipFill rotWithShape="1">
+                  <pic:blipFill>
                     <a:blip r:embed="rId8"/>
-                    <a:srcRect b="640"/>
-                    <a:stretch/>
+                    <a:stretch>
+                      <a:fillRect/>
+                    </a:stretch>
                   </pic:blipFill>
-                  <pic:spPr bwMode="auto">
+                  <pic:spPr>
                     <a:xfrm>
                       <a:off x="0" y="0"/>
-                      <a:ext cx="5943600" cy="6180687"/>
+                      <a:ext cx="4116023" cy="3092293"/>
                     </a:xfrm>
                     <a:prstGeom prst="rect">
                       <a:avLst/>
                     </a:prstGeom>
-                    <a:ln>
-                      <a:noFill/>
-                    </a:ln>
-                    <a:extLst>
-                      <a:ext uri="{53640926-AAD7-44D8-BBD7-CCE9431645EC}">
-                        <a14:shadowObscured xmlns:a14="http://schemas.microsoft.com/office/drawing/2010/main"/>
-                      </a:ext>
-                    </a:extLst>
                   </pic:spPr>
                 </pic:pic>
               </a:graphicData>
@@ -3583,139 +3577,55 @@
       <w:r>
         <w:rPr>
           <w:rFonts w:ascii="TH SarabunPSK" w:eastAsia="TH SarabunPSK" w:hAnsi="TH SarabunPSK" w:cs="TH SarabunPSK"/>
+          <w:sz w:val="24"/>
+          <w:szCs w:val="24"/>
+        </w:rPr>
+        <w:t xml:space="preserve">Use case diagram </w:t>
+      </w:r>
+      <w:r>
+        <w:rPr>
+          <w:rFonts w:ascii="TH SarabunPSK" w:eastAsia="TH SarabunPSK" w:hAnsi="TH SarabunPSK" w:cs="TH SarabunPSK" w:hint="cs"/>
+          <w:sz w:val="24"/>
+          <w:szCs w:val="24"/>
+          <w:cs/>
+          <w:lang w:bidi="th-TH"/>
+        </w:rPr>
+        <w:t xml:space="preserve">หน้า </w:t>
+      </w:r>
+      <w:r>
+        <w:rPr>
+          <w:rFonts w:ascii="TH SarabunPSK" w:eastAsia="TH SarabunPSK" w:hAnsi="TH SarabunPSK" w:cs="TH SarabunPSK"/>
+          <w:sz w:val="24"/>
+          <w:szCs w:val="24"/>
+          <w:lang w:bidi="th-TH"/>
+        </w:rPr>
+        <w:t>Title Screen</w:t>
+      </w:r>
+    </w:p>
+    <w:p>
+      <w:pPr>
+        <w:jc w:val="center"/>
+        <w:rPr>
+          <w:rFonts w:ascii="TH SarabunPSK" w:eastAsia="TH SarabunPSK" w:hAnsi="TH SarabunPSK" w:cs="TH SarabunPSK"/>
           <w:sz w:val="28"/>
           <w:szCs w:val="28"/>
-        </w:rPr>
-        <w:t xml:space="preserve">Flow Chart </w:t>
-      </w:r>
-      <w:r>
-        <w:rPr>
-          <w:rFonts w:ascii="TH SarabunPSK" w:eastAsia="TH SarabunPSK" w:hAnsi="TH SarabunPSK" w:cs="TH SarabunPSK" w:hint="cs"/>
-          <w:sz w:val="28"/>
-          <w:szCs w:val="28"/>
-          <w:cs/>
-          <w:lang w:bidi="th-TH"/>
-        </w:rPr>
-        <w:t xml:space="preserve">ที่อธิบายการเปลี่ยนแปลงไปยังหน้าจอ </w:t>
-      </w:r>
-      <w:r>
-        <w:rPr>
-          <w:rFonts w:ascii="TH SarabunPSK" w:eastAsia="TH SarabunPSK" w:hAnsi="TH SarabunPSK" w:cs="TH SarabunPSK"/>
-          <w:sz w:val="28"/>
-          <w:szCs w:val="28"/>
-          <w:lang w:bidi="th-TH"/>
-        </w:rPr>
-        <w:t xml:space="preserve">UI </w:t>
-      </w:r>
-      <w:r>
-        <w:rPr>
-          <w:rFonts w:ascii="TH SarabunPSK" w:eastAsia="TH SarabunPSK" w:hAnsi="TH SarabunPSK" w:cs="TH SarabunPSK" w:hint="cs"/>
-          <w:sz w:val="28"/>
-          <w:szCs w:val="28"/>
-          <w:cs/>
-          <w:lang w:bidi="th-TH"/>
-        </w:rPr>
-        <w:t>ต่างๆ ที่ผู้เล่นจะได้พบ</w:t>
-      </w:r>
-    </w:p>
-    <w:p>
-      <w:pPr>
-        <w:ind w:firstLine="720"/>
-        <w:rPr>
-          <w:rFonts w:ascii="TH SarabunPSK" w:eastAsia="TH SarabunPSK" w:hAnsi="TH SarabunPSK" w:cs="TH SarabunPSK"/>
-          <w:sz w:val="32"/>
-          <w:szCs w:val="32"/>
-          <w:lang w:bidi="th-TH"/>
-        </w:rPr>
-      </w:pPr>
-      <w:r>
-        <w:rPr>
-          <w:rFonts w:ascii="TH SarabunPSK" w:eastAsia="TH SarabunPSK" w:hAnsi="TH SarabunPSK" w:cs="TH SarabunPSK"/>
-          <w:sz w:val="32"/>
-          <w:szCs w:val="32"/>
+          <w:lang w:bidi="th-TH"/>
+        </w:rPr>
+      </w:pPr>
+      <w:r>
+        <w:rPr>
+          <w:rFonts w:ascii="TH SarabunPSK" w:eastAsia="TH SarabunPSK" w:hAnsi="TH SarabunPSK" w:cs="TH SarabunPSK"/>
+          <w:noProof/>
+          <w:sz w:val="32"/>
+          <w:szCs w:val="32"/>
+          <w:lang w:bidi="th-TH"/>
         </w:rPr>
         <w:lastRenderedPageBreak/>
-        <w:t xml:space="preserve">Use Case Diagram </w:t>
-      </w:r>
-      <w:r>
-        <w:rPr>
-          <w:rFonts w:ascii="TH SarabunPSK" w:eastAsia="TH SarabunPSK" w:hAnsi="TH SarabunPSK" w:cs="TH SarabunPSK" w:hint="cs"/>
-          <w:sz w:val="32"/>
-          <w:szCs w:val="32"/>
-          <w:cs/>
-          <w:lang w:bidi="th-TH"/>
-        </w:rPr>
-        <w:t xml:space="preserve">ของ 3 หน้าจอหลัก ได้แก่ </w:t>
-      </w:r>
-      <w:r>
-        <w:rPr>
-          <w:rFonts w:ascii="TH SarabunPSK" w:eastAsia="TH SarabunPSK" w:hAnsi="TH SarabunPSK" w:cs="TH SarabunPSK"/>
-          <w:sz w:val="32"/>
-          <w:szCs w:val="32"/>
-          <w:lang w:bidi="th-TH"/>
-        </w:rPr>
-        <w:t xml:space="preserve">Title Screen, Lobby </w:t>
-      </w:r>
-      <w:r>
-        <w:rPr>
-          <w:rFonts w:ascii="TH SarabunPSK" w:eastAsia="TH SarabunPSK" w:hAnsi="TH SarabunPSK" w:cs="TH SarabunPSK"/>
-          <w:sz w:val="32"/>
-          <w:szCs w:val="32"/>
-          <w:cs/>
-          <w:lang w:bidi="th-TH"/>
-        </w:rPr>
-        <w:t xml:space="preserve">และ </w:t>
-      </w:r>
-      <w:proofErr w:type="gramStart"/>
-      <w:r>
-        <w:rPr>
-          <w:rFonts w:ascii="TH SarabunPSK" w:eastAsia="TH SarabunPSK" w:hAnsi="TH SarabunPSK" w:cs="TH SarabunPSK"/>
-          <w:sz w:val="32"/>
-          <w:szCs w:val="32"/>
-        </w:rPr>
-        <w:t>Dungeon(</w:t>
-      </w:r>
-      <w:proofErr w:type="gramEnd"/>
-      <w:r>
-        <w:rPr>
-          <w:rFonts w:ascii="TH SarabunPSK" w:eastAsia="TH SarabunPSK" w:hAnsi="TH SarabunPSK" w:cs="TH SarabunPSK"/>
-          <w:sz w:val="32"/>
-          <w:szCs w:val="32"/>
-          <w:cs/>
-          <w:lang w:bidi="th-TH"/>
-        </w:rPr>
-        <w:t>ในหอคอย</w:t>
-      </w:r>
-      <w:r>
-        <w:rPr>
-          <w:rFonts w:ascii="TH SarabunPSK" w:eastAsia="TH SarabunPSK" w:hAnsi="TH SarabunPSK" w:cs="TH SarabunPSK"/>
-          <w:sz w:val="32"/>
-          <w:szCs w:val="32"/>
-        </w:rPr>
-        <w:t>)</w:t>
-      </w:r>
-    </w:p>
-    <w:p>
-      <w:pPr>
-        <w:jc w:val="center"/>
-        <w:rPr>
-          <w:rFonts w:ascii="TH SarabunPSK" w:eastAsia="TH SarabunPSK" w:hAnsi="TH SarabunPSK" w:cs="TH SarabunPSK"/>
-          <w:sz w:val="28"/>
-          <w:szCs w:val="28"/>
-          <w:lang w:bidi="th-TH"/>
-        </w:rPr>
-      </w:pPr>
-      <w:r>
-        <w:rPr>
-          <w:rFonts w:ascii="TH SarabunPSK" w:eastAsia="TH SarabunPSK" w:hAnsi="TH SarabunPSK" w:cs="TH SarabunPSK"/>
-          <w:sz w:val="32"/>
-          <w:szCs w:val="32"/>
-        </w:rPr>
         <w:drawing>
-          <wp:inline distT="0" distB="0" distL="0" distR="0" wp14:anchorId="21A2341B" wp14:editId="11B5CFE9">
-            <wp:extent cx="4118776" cy="3094362"/>
-            <wp:effectExtent l="0" t="0" r="0" b="0"/>
-            <wp:docPr id="2" name="รูปภาพ 2"/>
+          <wp:inline distT="0" distB="0" distL="0" distR="0" wp14:anchorId="63716A1A" wp14:editId="7CA575AD">
+            <wp:extent cx="5287617" cy="3966841"/>
+            <wp:effectExtent l="0" t="0" r="8890" b="0"/>
+            <wp:docPr id="3" name="รูปภาพ 3"/>
             <wp:cNvGraphicFramePr>
               <a:graphicFrameLocks xmlns:a="http://schemas.openxmlformats.org/drawingml/2006/main" noChangeAspect="1"/>
             </wp:cNvGraphicFramePr>
@@ -3735,7 +3645,7 @@
                   <pic:spPr>
                     <a:xfrm>
                       <a:off x="0" y="0"/>
-                      <a:ext cx="4116023" cy="3092293"/>
+                      <a:ext cx="5287093" cy="3966448"/>
                     </a:xfrm>
                     <a:prstGeom prst="rect">
                       <a:avLst/>
@@ -3752,6 +3662,7 @@
           <w:rFonts w:ascii="TH SarabunPSK" w:eastAsia="TH SarabunPSK" w:hAnsi="TH SarabunPSK" w:cs="TH SarabunPSK"/>
           <w:sz w:val="32"/>
           <w:szCs w:val="32"/>
+          <w:lang w:bidi="th-TH"/>
         </w:rPr>
         <w:br/>
       </w:r>
@@ -3760,8 +3671,19 @@
           <w:rFonts w:ascii="TH SarabunPSK" w:eastAsia="TH SarabunPSK" w:hAnsi="TH SarabunPSK" w:cs="TH SarabunPSK"/>
           <w:sz w:val="24"/>
           <w:szCs w:val="24"/>
-        </w:rPr>
-        <w:t xml:space="preserve">Use case diagram </w:t>
+          <w:lang w:bidi="th-TH"/>
+        </w:rPr>
+        <w:t xml:space="preserve">Use case </w:t>
+      </w:r>
+      <w:proofErr w:type="gramStart"/>
+      <w:r>
+        <w:rPr>
+          <w:rFonts w:ascii="TH SarabunPSK" w:eastAsia="TH SarabunPSK" w:hAnsi="TH SarabunPSK" w:cs="TH SarabunPSK"/>
+          <w:sz w:val="24"/>
+          <w:szCs w:val="24"/>
+          <w:lang w:bidi="th-TH"/>
+        </w:rPr>
+        <w:t xml:space="preserve">diagram  </w:t>
       </w:r>
       <w:r>
         <w:rPr>
@@ -3771,16 +3693,27 @@
           <w:cs/>
           <w:lang w:bidi="th-TH"/>
         </w:rPr>
-        <w:t xml:space="preserve">หน้า </w:t>
-      </w:r>
-      <w:r>
-        <w:rPr>
-          <w:rFonts w:ascii="TH SarabunPSK" w:eastAsia="TH SarabunPSK" w:hAnsi="TH SarabunPSK" w:cs="TH SarabunPSK"/>
+        <w:t>หน้า</w:t>
+      </w:r>
+      <w:proofErr w:type="gramEnd"/>
+      <w:r>
+        <w:rPr>
+          <w:rFonts w:ascii="TH SarabunPSK" w:eastAsia="TH SarabunPSK" w:hAnsi="TH SarabunPSK" w:cs="TH SarabunPSK" w:hint="cs"/>
           <w:sz w:val="24"/>
           <w:szCs w:val="24"/>
-          <w:lang w:bidi="th-TH"/>
-        </w:rPr>
-        <w:t>Title Screen</w:t>
+          <w:cs/>
+          <w:lang w:bidi="th-TH"/>
+        </w:rPr>
+        <w:t xml:space="preserve"> </w:t>
+      </w:r>
+      <w:r>
+        <w:rPr>
+          <w:rFonts w:ascii="TH SarabunPSK" w:eastAsia="TH SarabunPSK" w:hAnsi="TH SarabunPSK" w:cs="TH SarabunPSK"/>
+          <w:sz w:val="24"/>
+          <w:szCs w:val="24"/>
+          <w:lang w:bidi="th-TH"/>
+        </w:rPr>
+        <w:t>Lobby</w:t>
       </w:r>
     </w:p>
     <w:p>
@@ -3788,23 +3721,24 @@
         <w:jc w:val="center"/>
         <w:rPr>
           <w:rFonts w:ascii="TH SarabunPSK" w:eastAsia="TH SarabunPSK" w:hAnsi="TH SarabunPSK" w:cs="TH SarabunPSK"/>
-          <w:sz w:val="28"/>
-          <w:szCs w:val="28"/>
-          <w:lang w:bidi="th-TH"/>
-        </w:rPr>
-      </w:pPr>
-      <w:r>
-        <w:rPr>
-          <w:rFonts w:ascii="TH SarabunPSK" w:eastAsia="TH SarabunPSK" w:hAnsi="TH SarabunPSK" w:cs="TH SarabunPSK"/>
+          <w:sz w:val="32"/>
+          <w:szCs w:val="32"/>
+          <w:lang w:bidi="th-TH"/>
+        </w:rPr>
+      </w:pPr>
+      <w:r>
+        <w:rPr>
+          <w:rFonts w:ascii="TH SarabunPSK" w:eastAsia="TH SarabunPSK" w:hAnsi="TH SarabunPSK" w:cs="TH SarabunPSK"/>
+          <w:noProof/>
           <w:sz w:val="32"/>
           <w:szCs w:val="32"/>
           <w:lang w:bidi="th-TH"/>
         </w:rPr>
         <w:drawing>
-          <wp:inline distT="0" distB="0" distL="0" distR="0" wp14:anchorId="63716A1A" wp14:editId="7CA575AD">
-            <wp:extent cx="5287617" cy="3966841"/>
-            <wp:effectExtent l="0" t="0" r="8890" b="0"/>
-            <wp:docPr id="3" name="รูปภาพ 3"/>
+          <wp:inline distT="0" distB="0" distL="0" distR="0" wp14:anchorId="58F6775C" wp14:editId="4179A6D1">
+            <wp:extent cx="4444779" cy="3672167"/>
+            <wp:effectExtent l="0" t="0" r="0" b="5080"/>
+            <wp:docPr id="4" name="รูปภาพ 4"/>
             <wp:cNvGraphicFramePr>
               <a:graphicFrameLocks xmlns:a="http://schemas.openxmlformats.org/drawingml/2006/main" noChangeAspect="1"/>
             </wp:cNvGraphicFramePr>
@@ -3824,7 +3758,7 @@
                   <pic:spPr>
                     <a:xfrm>
                       <a:off x="0" y="0"/>
-                      <a:ext cx="5287093" cy="3966448"/>
+                      <a:ext cx="4453345" cy="3679244"/>
                     </a:xfrm>
                     <a:prstGeom prst="rect">
                       <a:avLst/>
@@ -3852,17 +3786,7 @@
           <w:szCs w:val="24"/>
           <w:lang w:bidi="th-TH"/>
         </w:rPr>
-        <w:t xml:space="preserve">Use case </w:t>
-      </w:r>
-      <w:proofErr w:type="gramStart"/>
-      <w:r>
-        <w:rPr>
-          <w:rFonts w:ascii="TH SarabunPSK" w:eastAsia="TH SarabunPSK" w:hAnsi="TH SarabunPSK" w:cs="TH SarabunPSK"/>
-          <w:sz w:val="24"/>
-          <w:szCs w:val="24"/>
-          <w:lang w:bidi="th-TH"/>
-        </w:rPr>
-        <w:t xml:space="preserve">diagram  </w:t>
+        <w:t xml:space="preserve">Use case diagram </w:t>
       </w:r>
       <w:r>
         <w:rPr>
@@ -3872,52 +3796,85 @@
           <w:cs/>
           <w:lang w:bidi="th-TH"/>
         </w:rPr>
-        <w:t>หน้า</w:t>
-      </w:r>
-      <w:proofErr w:type="gramEnd"/>
-      <w:r>
-        <w:rPr>
-          <w:rFonts w:ascii="TH SarabunPSK" w:eastAsia="TH SarabunPSK" w:hAnsi="TH SarabunPSK" w:cs="TH SarabunPSK" w:hint="cs"/>
+        <w:t xml:space="preserve">หน้า </w:t>
+      </w:r>
+      <w:r>
+        <w:rPr>
+          <w:rFonts w:ascii="TH SarabunPSK" w:eastAsia="TH SarabunPSK" w:hAnsi="TH SarabunPSK" w:cs="TH SarabunPSK"/>
           <w:sz w:val="24"/>
           <w:szCs w:val="24"/>
-          <w:cs/>
-          <w:lang w:bidi="th-TH"/>
-        </w:rPr>
-        <w:t xml:space="preserve"> </w:t>
-      </w:r>
-      <w:r>
-        <w:rPr>
-          <w:rFonts w:ascii="TH SarabunPSK" w:eastAsia="TH SarabunPSK" w:hAnsi="TH SarabunPSK" w:cs="TH SarabunPSK"/>
-          <w:sz w:val="24"/>
-          <w:szCs w:val="24"/>
-          <w:lang w:bidi="th-TH"/>
-        </w:rPr>
-        <w:t>Lobby</w:t>
+          <w:lang w:bidi="th-TH"/>
+        </w:rPr>
+        <w:t>Dungeon (Tower)</w:t>
+      </w:r>
+    </w:p>
+    <w:p>
+      <w:pPr>
+        <w:tabs>
+          <w:tab w:val="left" w:pos="284"/>
+        </w:tabs>
+        <w:ind w:firstLine="284"/>
+        <w:rPr>
+          <w:rFonts w:ascii="TH SarabunPSK" w:eastAsia="TH SarabunPSK" w:hAnsi="TH SarabunPSK" w:cs="TH SarabunPSK"/>
+          <w:sz w:val="40"/>
+          <w:szCs w:val="40"/>
+          <w:lang w:bidi="th-TH"/>
+        </w:rPr>
+      </w:pPr>
+      <w:r>
+        <w:rPr>
+          <w:rFonts w:ascii="TH SarabunPSK" w:eastAsia="TH SarabunPSK" w:hAnsi="TH SarabunPSK" w:cs="TH SarabunPSK" w:hint="cs"/>
+          <w:sz w:val="32"/>
+          <w:szCs w:val="32"/>
+          <w:cs/>
+          <w:lang w:bidi="th-TH"/>
+        </w:rPr>
+        <w:lastRenderedPageBreak/>
+        <w:t xml:space="preserve">ตัวอย่างหน้า </w:t>
+      </w:r>
+      <w:r>
+        <w:rPr>
+          <w:rFonts w:ascii="TH SarabunPSK" w:eastAsia="TH SarabunPSK" w:hAnsi="TH SarabunPSK" w:cs="TH SarabunPSK"/>
+          <w:sz w:val="32"/>
+          <w:szCs w:val="32"/>
+          <w:lang w:bidi="th-TH"/>
+        </w:rPr>
+        <w:t xml:space="preserve">UI </w:t>
+      </w:r>
+      <w:r>
+        <w:rPr>
+          <w:rFonts w:ascii="TH SarabunPSK" w:eastAsia="TH SarabunPSK" w:hAnsi="TH SarabunPSK" w:cs="TH SarabunPSK" w:hint="cs"/>
+          <w:sz w:val="32"/>
+          <w:szCs w:val="32"/>
+          <w:cs/>
+          <w:lang w:bidi="th-TH"/>
+        </w:rPr>
+        <w:t>ที่ออกแบบไว้เพื่อเป็นโครง ซึ่งอาจมีการปรับเปลี่ยนภายหลัง</w:t>
       </w:r>
     </w:p>
     <w:p>
       <w:pPr>
         <w:jc w:val="center"/>
         <w:rPr>
-          <w:rFonts w:ascii="TH SarabunPSK" w:eastAsia="TH SarabunPSK" w:hAnsi="TH SarabunPSK" w:cs="TH SarabunPSK"/>
-          <w:sz w:val="32"/>
-          <w:szCs w:val="32"/>
-          <w:lang w:bidi="th-TH"/>
-        </w:rPr>
-      </w:pPr>
-      <w:r>
-        <w:rPr>
-          <w:rFonts w:ascii="TH SarabunPSK" w:eastAsia="TH SarabunPSK" w:hAnsi="TH SarabunPSK" w:cs="TH SarabunPSK"/>
-          <w:sz w:val="32"/>
-          <w:szCs w:val="32"/>
-          <w:lang w:bidi="th-TH"/>
-        </w:rPr>
-        <w:lastRenderedPageBreak/>
+          <w:rFonts w:ascii="TH SarabunPSK" w:eastAsia="TH SarabunPSK" w:hAnsi="TH SarabunPSK" w:cs="TH SarabunPSK" w:hint="cs"/>
+          <w:sz w:val="32"/>
+          <w:szCs w:val="32"/>
+          <w:cs/>
+          <w:lang w:bidi="th-TH"/>
+        </w:rPr>
+      </w:pPr>
+      <w:r>
+        <w:rPr>
+          <w:rFonts w:ascii="TH SarabunPSK" w:eastAsia="TH SarabunPSK" w:hAnsi="TH SarabunPSK" w:cs="TH SarabunPSK"/>
+          <w:sz w:val="32"/>
+          <w:szCs w:val="32"/>
+          <w:lang w:bidi="th-TH"/>
+        </w:rPr>
         <w:drawing>
-          <wp:inline distT="0" distB="0" distL="0" distR="0" wp14:anchorId="58F6775C" wp14:editId="4179A6D1">
-            <wp:extent cx="4444779" cy="3672167"/>
-            <wp:effectExtent l="0" t="0" r="0" b="5080"/>
-            <wp:docPr id="4" name="รูปภาพ 4"/>
+          <wp:inline distT="0" distB="0" distL="0" distR="0" wp14:anchorId="4AF1E0D2" wp14:editId="3C4AC409">
+            <wp:extent cx="5943600" cy="3448685"/>
+            <wp:effectExtent l="0" t="0" r="0" b="0"/>
+            <wp:docPr id="1" name="รูปภาพ 1"/>
             <wp:cNvGraphicFramePr>
               <a:graphicFrameLocks xmlns:a="http://schemas.openxmlformats.org/drawingml/2006/main" noChangeAspect="1"/>
             </wp:cNvGraphicFramePr>
@@ -3937,7 +3894,7 @@
                   <pic:spPr>
                     <a:xfrm>
                       <a:off x="0" y="0"/>
-                      <a:ext cx="4453345" cy="3679244"/>
+                      <a:ext cx="5943600" cy="3448685"/>
                     </a:xfrm>
                     <a:prstGeom prst="rect">
                       <a:avLst/>
@@ -3960,51 +3917,268 @@
       </w:r>
       <w:r>
         <w:rPr>
-          <w:rFonts w:ascii="TH SarabunPSK" w:eastAsia="TH SarabunPSK" w:hAnsi="TH SarabunPSK" w:cs="TH SarabunPSK"/>
-          <w:sz w:val="24"/>
-          <w:szCs w:val="24"/>
-          <w:lang w:bidi="th-TH"/>
-        </w:rPr>
-        <w:t xml:space="preserve">Use case diagram </w:t>
-      </w:r>
-      <w:r>
-        <w:rPr>
           <w:rFonts w:ascii="TH SarabunPSK" w:eastAsia="TH SarabunPSK" w:hAnsi="TH SarabunPSK" w:cs="TH SarabunPSK" w:hint="cs"/>
           <w:sz w:val="24"/>
           <w:szCs w:val="24"/>
           <w:cs/>
           <w:lang w:bidi="th-TH"/>
         </w:rPr>
-        <w:t xml:space="preserve">หน้า </w:t>
-      </w:r>
-      <w:r>
-        <w:rPr>
-          <w:rFonts w:ascii="TH SarabunPSK" w:eastAsia="TH SarabunPSK" w:hAnsi="TH SarabunPSK" w:cs="TH SarabunPSK"/>
+        <w:t>ตัวอย่าง</w:t>
+      </w:r>
+      <w:r>
+        <w:rPr>
+          <w:rFonts w:ascii="TH SarabunPSK" w:eastAsia="TH SarabunPSK" w:hAnsi="TH SarabunPSK" w:cs="TH SarabunPSK" w:hint="cs"/>
           <w:sz w:val="24"/>
           <w:szCs w:val="24"/>
-          <w:lang w:bidi="th-TH"/>
-        </w:rPr>
-        <w:t>Dungeon (Tower)</w:t>
-      </w:r>
-    </w:p>
-    <w:p>
-      <w:pPr>
-        <w:rPr>
-          <w:rFonts w:ascii="TH SarabunPSK" w:eastAsia="TH SarabunPSK" w:hAnsi="TH SarabunPSK" w:cs="TH SarabunPSK"/>
-          <w:sz w:val="32"/>
-          <w:szCs w:val="32"/>
-          <w:lang w:bidi="th-TH"/>
-        </w:rPr>
-      </w:pPr>
-    </w:p>
-    <w:p>
-      <w:pPr>
-        <w:rPr>
-          <w:rFonts w:ascii="TH SarabunPSK" w:eastAsia="TH SarabunPSK" w:hAnsi="TH SarabunPSK" w:cs="TH SarabunPSK"/>
-          <w:sz w:val="40"/>
-          <w:szCs w:val="40"/>
-        </w:rPr>
-      </w:pPr>
+          <w:cs/>
+          <w:lang w:bidi="th-TH"/>
+        </w:rPr>
+        <w:t xml:space="preserve">หน้า </w:t>
+      </w:r>
+      <w:r>
+        <w:rPr>
+          <w:rFonts w:ascii="TH SarabunPSK" w:eastAsia="TH SarabunPSK" w:hAnsi="TH SarabunPSK" w:cs="TH SarabunPSK"/>
+          <w:sz w:val="24"/>
+          <w:szCs w:val="24"/>
+          <w:lang w:bidi="th-TH"/>
+        </w:rPr>
+        <w:t xml:space="preserve">Title Screen, </w:t>
+      </w:r>
+      <w:proofErr w:type="spellStart"/>
+      <w:r>
+        <w:rPr>
+          <w:rFonts w:ascii="TH SarabunPSK" w:eastAsia="TH SarabunPSK" w:hAnsi="TH SarabunPSK" w:cs="TH SarabunPSK"/>
+          <w:sz w:val="24"/>
+          <w:szCs w:val="24"/>
+          <w:lang w:bidi="th-TH"/>
+        </w:rPr>
+        <w:t>GameUI</w:t>
+      </w:r>
+      <w:proofErr w:type="spellEnd"/>
+      <w:r>
+        <w:rPr>
+          <w:rFonts w:ascii="TH SarabunPSK" w:eastAsia="TH SarabunPSK" w:hAnsi="TH SarabunPSK" w:cs="TH SarabunPSK"/>
+          <w:sz w:val="24"/>
+          <w:szCs w:val="24"/>
+          <w:lang w:bidi="th-TH"/>
+        </w:rPr>
+        <w:t xml:space="preserve">, </w:t>
+      </w:r>
+      <w:proofErr w:type="spellStart"/>
+      <w:r>
+        <w:rPr>
+          <w:rFonts w:ascii="TH SarabunPSK" w:eastAsia="TH SarabunPSK" w:hAnsi="TH SarabunPSK" w:cs="TH SarabunPSK"/>
+          <w:sz w:val="24"/>
+          <w:szCs w:val="24"/>
+          <w:lang w:bidi="th-TH"/>
+        </w:rPr>
+        <w:t>UpgradeStat&amp;Skill</w:t>
+      </w:r>
+      <w:proofErr w:type="spellEnd"/>
+      <w:r>
+        <w:rPr>
+          <w:rFonts w:ascii="TH SarabunPSK" w:eastAsia="TH SarabunPSK" w:hAnsi="TH SarabunPSK" w:cs="TH SarabunPSK"/>
+          <w:sz w:val="24"/>
+          <w:szCs w:val="24"/>
+          <w:lang w:bidi="th-TH"/>
+        </w:rPr>
+        <w:t xml:space="preserve"> </w:t>
+      </w:r>
+      <w:r>
+        <w:rPr>
+          <w:rFonts w:ascii="TH SarabunPSK" w:eastAsia="TH SarabunPSK" w:hAnsi="TH SarabunPSK" w:cs="TH SarabunPSK" w:hint="cs"/>
+          <w:sz w:val="24"/>
+          <w:szCs w:val="24"/>
+          <w:cs/>
+          <w:lang w:bidi="th-TH"/>
+        </w:rPr>
+        <w:t xml:space="preserve">และ </w:t>
+      </w:r>
+      <w:proofErr w:type="spellStart"/>
+      <w:r>
+        <w:rPr>
+          <w:rFonts w:ascii="TH SarabunPSK" w:eastAsia="TH SarabunPSK" w:hAnsi="TH SarabunPSK" w:cs="TH SarabunPSK"/>
+          <w:sz w:val="24"/>
+          <w:szCs w:val="24"/>
+          <w:lang w:bidi="th-TH"/>
+        </w:rPr>
+        <w:t>Inventory&amp;Equipment</w:t>
+      </w:r>
+      <w:proofErr w:type="spellEnd"/>
+      <w:r>
+        <w:rPr>
+          <w:rFonts w:ascii="TH SarabunPSK" w:eastAsia="TH SarabunPSK" w:hAnsi="TH SarabunPSK" w:cs="TH SarabunPSK"/>
+          <w:sz w:val="24"/>
+          <w:szCs w:val="24"/>
+          <w:lang w:bidi="th-TH"/>
+        </w:rPr>
+        <w:t xml:space="preserve"> </w:t>
+      </w:r>
+    </w:p>
+    <w:p>
+      <w:pPr>
+        <w:jc w:val="center"/>
+        <w:rPr>
+          <w:rFonts w:ascii="TH SarabunPSK" w:eastAsia="TH SarabunPSK" w:hAnsi="TH SarabunPSK" w:cs="TH SarabunPSK"/>
+          <w:sz w:val="32"/>
+          <w:szCs w:val="32"/>
+          <w:lang w:bidi="th-TH"/>
+        </w:rPr>
+      </w:pPr>
+      <w:r>
+        <w:rPr>
+          <w:rFonts w:ascii="TH SarabunPSK" w:eastAsia="TH SarabunPSK" w:hAnsi="TH SarabunPSK" w:cs="TH SarabunPSK"/>
+          <w:sz w:val="32"/>
+          <w:szCs w:val="32"/>
+          <w:lang w:bidi="th-TH"/>
+        </w:rPr>
+        <w:br/>
+      </w:r>
+      <w:r>
+        <w:rPr>
+          <w:rFonts w:ascii="TH SarabunPSK" w:eastAsia="TH SarabunPSK" w:hAnsi="TH SarabunPSK" w:cs="TH SarabunPSK"/>
+          <w:sz w:val="32"/>
+          <w:szCs w:val="32"/>
+          <w:lang w:bidi="th-TH"/>
+        </w:rPr>
+        <w:drawing>
+          <wp:inline distT="0" distB="0" distL="0" distR="0" wp14:anchorId="0BBCAC49" wp14:editId="602A2FBB">
+            <wp:extent cx="5943600" cy="3465830"/>
+            <wp:effectExtent l="0" t="0" r="0" b="1270"/>
+            <wp:docPr id="5" name="รูปภาพ 5"/>
+            <wp:cNvGraphicFramePr>
+              <a:graphicFrameLocks xmlns:a="http://schemas.openxmlformats.org/drawingml/2006/main" noChangeAspect="1"/>
+            </wp:cNvGraphicFramePr>
+            <a:graphic xmlns:a="http://schemas.openxmlformats.org/drawingml/2006/main">
+              <a:graphicData uri="http://schemas.openxmlformats.org/drawingml/2006/picture">
+                <pic:pic xmlns:pic="http://schemas.openxmlformats.org/drawingml/2006/picture">
+                  <pic:nvPicPr>
+                    <pic:cNvPr id="0" name=""/>
+                    <pic:cNvPicPr/>
+                  </pic:nvPicPr>
+                  <pic:blipFill>
+                    <a:blip r:embed="rId12"/>
+                    <a:stretch>
+                      <a:fillRect/>
+                    </a:stretch>
+                  </pic:blipFill>
+                  <pic:spPr>
+                    <a:xfrm>
+                      <a:off x="0" y="0"/>
+                      <a:ext cx="5943600" cy="3465830"/>
+                    </a:xfrm>
+                    <a:prstGeom prst="rect">
+                      <a:avLst/>
+                    </a:prstGeom>
+                  </pic:spPr>
+                </pic:pic>
+              </a:graphicData>
+            </a:graphic>
+          </wp:inline>
+        </w:drawing>
+      </w:r>
+      <w:r>
+        <w:rPr>
+          <w:rFonts w:ascii="TH SarabunPSK" w:eastAsia="TH SarabunPSK" w:hAnsi="TH SarabunPSK" w:cs="TH SarabunPSK"/>
+          <w:sz w:val="32"/>
+          <w:szCs w:val="32"/>
+          <w:lang w:bidi="th-TH"/>
+        </w:rPr>
+        <w:br/>
+      </w:r>
+      <w:r>
+        <w:rPr>
+          <w:rFonts w:ascii="TH SarabunPSK" w:eastAsia="TH SarabunPSK" w:hAnsi="TH SarabunPSK" w:cs="TH SarabunPSK" w:hint="cs"/>
+          <w:sz w:val="24"/>
+          <w:szCs w:val="24"/>
+          <w:cs/>
+          <w:lang w:bidi="th-TH"/>
+        </w:rPr>
+        <w:t>ตัวอย่าง</w:t>
+      </w:r>
+      <w:r>
+        <w:rPr>
+          <w:rFonts w:ascii="TH SarabunPSK" w:eastAsia="TH SarabunPSK" w:hAnsi="TH SarabunPSK" w:cs="TH SarabunPSK" w:hint="cs"/>
+          <w:sz w:val="24"/>
+          <w:szCs w:val="24"/>
+          <w:cs/>
+          <w:lang w:bidi="th-TH"/>
+        </w:rPr>
+        <w:t xml:space="preserve">หน้า </w:t>
+      </w:r>
+      <w:r>
+        <w:rPr>
+          <w:rFonts w:ascii="TH SarabunPSK" w:eastAsia="TH SarabunPSK" w:hAnsi="TH SarabunPSK" w:cs="TH SarabunPSK"/>
+          <w:sz w:val="24"/>
+          <w:szCs w:val="24"/>
+          <w:lang w:bidi="th-TH"/>
+        </w:rPr>
+        <w:t>Character Stats</w:t>
+      </w:r>
+      <w:r>
+        <w:rPr>
+          <w:rFonts w:ascii="TH SarabunPSK" w:eastAsia="TH SarabunPSK" w:hAnsi="TH SarabunPSK" w:cs="TH SarabunPSK"/>
+          <w:sz w:val="24"/>
+          <w:szCs w:val="24"/>
+          <w:lang w:bidi="th-TH"/>
+        </w:rPr>
+        <w:t xml:space="preserve">, </w:t>
+      </w:r>
+      <w:r>
+        <w:rPr>
+          <w:rFonts w:ascii="TH SarabunPSK" w:eastAsia="TH SarabunPSK" w:hAnsi="TH SarabunPSK" w:cs="TH SarabunPSK"/>
+          <w:sz w:val="24"/>
+          <w:szCs w:val="24"/>
+          <w:lang w:bidi="th-TH"/>
+        </w:rPr>
+        <w:t>Pause Menu</w:t>
+      </w:r>
+      <w:r>
+        <w:rPr>
+          <w:rFonts w:ascii="TH SarabunPSK" w:eastAsia="TH SarabunPSK" w:hAnsi="TH SarabunPSK" w:cs="TH SarabunPSK"/>
+          <w:sz w:val="24"/>
+          <w:szCs w:val="24"/>
+          <w:lang w:bidi="th-TH"/>
+        </w:rPr>
+        <w:t xml:space="preserve">, </w:t>
+      </w:r>
+      <w:r>
+        <w:rPr>
+          <w:rFonts w:ascii="TH SarabunPSK" w:eastAsia="TH SarabunPSK" w:hAnsi="TH SarabunPSK" w:cs="TH SarabunPSK"/>
+          <w:sz w:val="24"/>
+          <w:szCs w:val="24"/>
+          <w:lang w:bidi="th-TH"/>
+        </w:rPr>
+        <w:t>Setting Screen</w:t>
+      </w:r>
+      <w:r>
+        <w:rPr>
+          <w:rFonts w:ascii="TH SarabunPSK" w:eastAsia="TH SarabunPSK" w:hAnsi="TH SarabunPSK" w:cs="TH SarabunPSK"/>
+          <w:sz w:val="24"/>
+          <w:szCs w:val="24"/>
+          <w:lang w:bidi="th-TH"/>
+        </w:rPr>
+        <w:t xml:space="preserve"> </w:t>
+      </w:r>
+      <w:r>
+        <w:rPr>
+          <w:rFonts w:ascii="TH SarabunPSK" w:eastAsia="TH SarabunPSK" w:hAnsi="TH SarabunPSK" w:cs="TH SarabunPSK" w:hint="cs"/>
+          <w:sz w:val="24"/>
+          <w:szCs w:val="24"/>
+          <w:cs/>
+          <w:lang w:bidi="th-TH"/>
+        </w:rPr>
+        <w:t xml:space="preserve">และ </w:t>
+      </w:r>
+      <w:r>
+        <w:rPr>
+          <w:rFonts w:ascii="TH SarabunPSK" w:eastAsia="TH SarabunPSK" w:hAnsi="TH SarabunPSK" w:cs="TH SarabunPSK"/>
+          <w:sz w:val="24"/>
+          <w:szCs w:val="24"/>
+          <w:lang w:bidi="th-TH"/>
+        </w:rPr>
+        <w:t>Result Screen</w:t>
+      </w:r>
       <w:r>
         <w:rPr>
           <w:rFonts w:ascii="TH SarabunPSK" w:eastAsia="TH SarabunPSK" w:hAnsi="TH SarabunPSK" w:cs="TH SarabunPSK"/>
@@ -4013,8 +4187,17 @@
           <w:sz w:val="40"/>
           <w:szCs w:val="40"/>
         </w:rPr>
-        <w:t xml:space="preserve">Development </w:t>
-      </w:r>
+        <w:br w:type="page"/>
+      </w:r>
+    </w:p>
+    <w:p>
+      <w:pPr>
+        <w:rPr>
+          <w:rFonts w:ascii="TH SarabunPSK" w:eastAsia="TH SarabunPSK" w:hAnsi="TH SarabunPSK" w:cs="TH SarabunPSK"/>
+          <w:sz w:val="40"/>
+          <w:szCs w:val="40"/>
+        </w:rPr>
+      </w:pPr>
       <w:r>
         <w:rPr>
           <w:rFonts w:ascii="TH SarabunPSK" w:eastAsia="TH SarabunPSK" w:hAnsi="TH SarabunPSK" w:cs="TH SarabunPSK"/>
@@ -4023,18 +4206,27 @@
           <w:sz w:val="40"/>
           <w:szCs w:val="40"/>
         </w:rPr>
-        <w:t>Tool</w:t>
-      </w:r>
-      <w:r>
-        <w:rPr>
-          <w:rFonts w:ascii="TH SarabunPSK" w:eastAsia="TH SarabunPSK" w:hAnsi="TH SarabunPSK" w:cs="TH SarabunPSK"/>
+        <w:lastRenderedPageBreak/>
+        <w:t xml:space="preserve">Development </w:t>
+      </w:r>
+      <w:r>
+        <w:rPr>
+          <w:rFonts w:ascii="TH SarabunPSK" w:eastAsia="TH SarabunPSK" w:hAnsi="TH SarabunPSK" w:cs="TH SarabunPSK"/>
+          <w:b/>
+          <w:bCs/>
           <w:sz w:val="40"/>
           <w:szCs w:val="40"/>
         </w:rPr>
+        <w:t>Tool</w:t>
+      </w:r>
+      <w:r>
+        <w:rPr>
+          <w:rFonts w:ascii="TH SarabunPSK" w:eastAsia="TH SarabunPSK" w:hAnsi="TH SarabunPSK" w:cs="TH SarabunPSK"/>
+          <w:sz w:val="40"/>
+          <w:szCs w:val="40"/>
+        </w:rPr>
         <w:t xml:space="preserve"> </w:t>
       </w:r>
-      <w:bookmarkStart w:id="0" w:name="_GoBack"/>
-      <w:bookmarkEnd w:id="0"/>
     </w:p>
     <w:p>
       <w:pPr>
@@ -4559,7 +4751,7 @@
       <w:lvlText w:val="%1."/>
       <w:lvlJc w:val="left"/>
       <w:pPr>
-        <w:ind w:left="1080" w:hanging="360"/>
+        <w:ind w:left="1440" w:hanging="360"/>
       </w:pPr>
     </w:lvl>
     <w:lvl w:ilvl="1" w:tplc="04090019" w:tentative="1">
@@ -4568,7 +4760,7 @@
       <w:lvlText w:val="%2."/>
       <w:lvlJc w:val="left"/>
       <w:pPr>
-        <w:ind w:left="1800" w:hanging="360"/>
+        <w:ind w:left="2160" w:hanging="360"/>
       </w:pPr>
     </w:lvl>
     <w:lvl w:ilvl="2" w:tplc="0409001B" w:tentative="1">
@@ -4577,7 +4769,7 @@
       <w:lvlText w:val="%3."/>
       <w:lvlJc w:val="right"/>
       <w:pPr>
-        <w:ind w:left="2520" w:hanging="180"/>
+        <w:ind w:left="2880" w:hanging="180"/>
       </w:pPr>
     </w:lvl>
     <w:lvl w:ilvl="3" w:tplc="0409000F" w:tentative="1">
@@ -4586,7 +4778,7 @@
       <w:lvlText w:val="%4."/>
       <w:lvlJc w:val="left"/>
       <w:pPr>
-        <w:ind w:left="3240" w:hanging="360"/>
+        <w:ind w:left="3600" w:hanging="360"/>
       </w:pPr>
     </w:lvl>
     <w:lvl w:ilvl="4" w:tplc="04090019" w:tentative="1">
@@ -4595,7 +4787,7 @@
       <w:lvlText w:val="%5."/>
       <w:lvlJc w:val="left"/>
       <w:pPr>
-        <w:ind w:left="3960" w:hanging="360"/>
+        <w:ind w:left="4320" w:hanging="360"/>
       </w:pPr>
     </w:lvl>
     <w:lvl w:ilvl="5" w:tplc="0409001B" w:tentative="1">
@@ -4604,7 +4796,7 @@
       <w:lvlText w:val="%6."/>
       <w:lvlJc w:val="right"/>
       <w:pPr>
-        <w:ind w:left="4680" w:hanging="180"/>
+        <w:ind w:left="5040" w:hanging="180"/>
       </w:pPr>
     </w:lvl>
     <w:lvl w:ilvl="6" w:tplc="0409000F" w:tentative="1">
@@ -4613,7 +4805,7 @@
       <w:lvlText w:val="%7."/>
       <w:lvlJc w:val="left"/>
       <w:pPr>
-        <w:ind w:left="5400" w:hanging="360"/>
+        <w:ind w:left="5760" w:hanging="360"/>
       </w:pPr>
     </w:lvl>
     <w:lvl w:ilvl="7" w:tplc="04090019" w:tentative="1">
@@ -4622,7 +4814,7 @@
       <w:lvlText w:val="%8."/>
       <w:lvlJc w:val="left"/>
       <w:pPr>
-        <w:ind w:left="6120" w:hanging="360"/>
+        <w:ind w:left="6480" w:hanging="360"/>
       </w:pPr>
     </w:lvl>
     <w:lvl w:ilvl="8" w:tplc="0409001B" w:tentative="1">
@@ -4631,7 +4823,7 @@
       <w:lvlText w:val="%9."/>
       <w:lvlJc w:val="right"/>
       <w:pPr>
-        <w:ind w:left="6840" w:hanging="180"/>
+        <w:ind w:left="7200" w:hanging="180"/>
       </w:pPr>
     </w:lvl>
   </w:abstractNum>
@@ -6126,7 +6318,7 @@
   <a:extraClrSchemeLst/>
   <a:extLst>
     <a:ext uri="{05A4C25C-085E-4340-85A3-A5531E510DB2}">
-      <thm15:themeFamily xmlns:thm15="http://schemas.microsoft.com/office/thememl/2012/main" xmlns="" name="Office Theme" id="{62F939B6-93AF-4DB8-9C6B-D6C7DFDC589F}" vid="{4A3C46E8-61CC-4603-A589-7422A47A8E4A}"/>
+      <thm15:themeFamily xmlns="" xmlns:thm15="http://schemas.microsoft.com/office/thememl/2012/main" name="Office Theme" id="{62F939B6-93AF-4DB8-9C6B-D6C7DFDC589F}" vid="{4A3C46E8-61CC-4603-A589-7422A47A8E4A}"/>
     </a:ext>
   </a:extLst>
 </a:theme>

</xml_diff>